<commit_message>
ajout valeur et mission FMC
</commit_message>
<xml_diff>
--- a/Cours 3.docx
+++ b/Cours 3.docx
@@ -135,31 +135,107 @@
       <w:r>
         <w:t xml:space="preserve"> faire son propre jeu.</w:t>
       </w:r>
+    </w:p>
+    <w:p>
+      <w:r>
+        <w:t>Avantage d’une compagnie au Québec : Fond des médias Canadiens FMC. Pour les créations Canadiennes : films, séries, jeux-vidéo. Il prête de l’argent (financement</w:t>
+      </w:r>
+      <w:r>
+        <w:t xml:space="preserve"> à 100% des fois</w:t>
+      </w:r>
+      <w:r>
+        <w:t>), on doit les rembourser après un certains, mais si on ne les rembourse pas ce n’est pas grave si grave. Donne de l’argent a tout ceux qui lance un projet. Veulent promouvoir la culture canadienne. Voir site web</w:t>
+      </w:r>
+      <w:r>
+        <w:t xml:space="preserve"> onglet A propos du FMC</w:t>
+      </w:r>
+      <w:r>
+        <w:t>, pour la mission, vision</w:t>
+      </w:r>
+      <w:r>
+        <w:t xml:space="preserve"> (</w:t>
+      </w:r>
+      <w:r>
+        <w:rPr>
+          <w:rFonts w:cstheme="minorHAnsi"/>
+          <w:shd w:val="clear" w:color="auto" w:fill="FAFAFA"/>
+        </w:rPr>
+        <w:t>Un monde où le talent et les histoires du Canada transcendent les plateformes et les frontières afin de provoquer des émotions et des idées ainsi que stimuler l’innovation.</w:t>
+      </w:r>
+      <w:r>
+        <w:rPr>
+          <w:rFonts w:cstheme="minorHAnsi"/>
+        </w:rPr>
+        <w:t>)</w:t>
+      </w:r>
+      <w:r>
+        <w:rPr>
+          <w:rFonts w:cstheme="minorHAnsi"/>
+        </w:rPr>
+        <w:t>,</w:t>
+      </w:r>
+      <w:r>
+        <w:t xml:space="preserve"> </w:t>
+      </w:r>
+      <w:r>
+        <w:t>valeurs (</w:t>
+      </w:r>
+      <w:r>
+        <w:rPr>
+          <w:rFonts w:cstheme="minorHAnsi"/>
+          <w:shd w:val="clear" w:color="auto" w:fill="FAFAFA"/>
+        </w:rPr>
+        <w:t>Innovation</w:t>
+      </w:r>
+      <w:r>
+        <w:rPr>
+          <w:rFonts w:cstheme="minorHAnsi"/>
+        </w:rPr>
+        <w:br/>
+      </w:r>
+      <w:r>
+        <w:rPr>
+          <w:rFonts w:cstheme="minorHAnsi"/>
+          <w:shd w:val="clear" w:color="auto" w:fill="FAFAFA"/>
+        </w:rPr>
+        <w:t>Transparence</w:t>
+      </w:r>
+      <w:r>
+        <w:rPr>
+          <w:rFonts w:cstheme="minorHAnsi"/>
+        </w:rPr>
+        <w:t xml:space="preserve">, </w:t>
+      </w:r>
+      <w:r>
+        <w:rPr>
+          <w:rFonts w:cstheme="minorHAnsi"/>
+          <w:shd w:val="clear" w:color="auto" w:fill="FAFAFA"/>
+        </w:rPr>
+        <w:t>Responsabilité</w:t>
+      </w:r>
+      <w:r>
+        <w:rPr>
+          <w:rFonts w:cstheme="minorHAnsi"/>
+        </w:rPr>
+        <w:t>)</w:t>
+      </w:r>
+      <w:r>
+        <w:rPr>
+          <w:rFonts w:cstheme="minorHAnsi"/>
+        </w:rPr>
+        <w:t>.</w:t>
+      </w:r>
+      <w:r>
+        <w:t xml:space="preserve"> </w:t>
+      </w:r>
+      <w:r>
+        <w:t>Veulent de l’innovation</w:t>
+      </w:r>
+      <w:r>
+        <w:t>, plus que la réussite.</w:t>
+      </w:r>
       <w:bookmarkStart w:id="0" w:name="_GoBack"/>
       <w:bookmarkEnd w:id="0"/>
-    </w:p>
-    <w:p>
-      <w:r>
-        <w:t>Avantage d’une compagnie au Québec : Fond des médias Canadiens FMC. Pour les créations Canadiennes : films, séries, jeux-vidéo. Il prête de l’argent (financement</w:t>
-      </w:r>
-      <w:r>
-        <w:t xml:space="preserve"> à 100% des fois</w:t>
-      </w:r>
-      <w:r>
-        <w:t>), on doit les rembourser après un certains, mais si on ne les rembourse pas ce n’est pas grave si grave. Donne de l’argent a tout ceux qui lance un projet. Veulent promouvoir la culture canadienne. Voir site web</w:t>
-      </w:r>
-      <w:r>
-        <w:t xml:space="preserve"> onglet A propos du FMC</w:t>
-      </w:r>
-      <w:r>
-        <w:t>, pour la mission, vision, valeurs.</w:t>
-      </w:r>
-      <w:r>
-        <w:t xml:space="preserve"> Veulent de l’innovation</w:t>
-      </w:r>
-      <w:r>
-        <w:t>, plus que la réussite.</w:t>
-      </w:r>
     </w:p>
     <w:p>
       <w:r>
@@ -227,7 +303,7 @@
       </w:pPr>
     </w:pPrDefault>
   </w:docDefaults>
-  <w:latentStyles w:defLockedState="0" w:defUIPriority="99" w:defSemiHidden="0" w:defUnhideWhenUsed="0" w:defQFormat="0" w:count="375">
+  <w:latentStyles w:defLockedState="0" w:defUIPriority="99" w:defSemiHidden="0" w:defUnhideWhenUsed="0" w:defQFormat="0" w:count="376">
     <w:lsdException w:name="Normal" w:uiPriority="0" w:qFormat="1"/>
     <w:lsdException w:name="heading 1" w:uiPriority="9" w:qFormat="1"/>
     <w:lsdException w:name="heading 2" w:semiHidden="1" w:uiPriority="9" w:unhideWhenUsed="1" w:qFormat="1"/>
@@ -333,7 +409,6 @@
     <w:lsdException w:name="HTML Sample" w:semiHidden="1" w:unhideWhenUsed="1"/>
     <w:lsdException w:name="HTML Typewriter" w:semiHidden="1" w:unhideWhenUsed="1"/>
     <w:lsdException w:name="HTML Variable" w:semiHidden="1" w:unhideWhenUsed="1"/>
-    <w:lsdException w:name="Normal Table" w:semiHidden="1" w:unhideWhenUsed="1"/>
     <w:lsdException w:name="annotation subject" w:semiHidden="1" w:unhideWhenUsed="1"/>
     <w:lsdException w:name="No List" w:semiHidden="1" w:unhideWhenUsed="1"/>
     <w:lsdException w:name="Outline List 1" w:semiHidden="1" w:unhideWhenUsed="1"/>
@@ -380,10 +455,8 @@
     <w:lsdException w:name="Table Subtle 2" w:semiHidden="1" w:unhideWhenUsed="1"/>
     <w:lsdException w:name="Table Web 1" w:semiHidden="1" w:unhideWhenUsed="1"/>
     <w:lsdException w:name="Table Web 2" w:semiHidden="1" w:unhideWhenUsed="1"/>
-    <w:lsdException w:name="Table Web 3" w:semiHidden="1" w:unhideWhenUsed="1"/>
     <w:lsdException w:name="Balloon Text" w:semiHidden="1" w:unhideWhenUsed="1"/>
     <w:lsdException w:name="Table Grid" w:uiPriority="39"/>
-    <w:lsdException w:name="Table Theme" w:semiHidden="1" w:unhideWhenUsed="1"/>
     <w:lsdException w:name="Placeholder Text" w:semiHidden="1"/>
     <w:lsdException w:name="No Spacing" w:uiPriority="1" w:qFormat="1"/>
     <w:lsdException w:name="Light Shading" w:uiPriority="60"/>
@@ -603,6 +676,7 @@
     <w:lsdException w:name="Smart Hyperlink" w:semiHidden="1" w:unhideWhenUsed="1"/>
     <w:lsdException w:name="Hashtag" w:semiHidden="1" w:unhideWhenUsed="1"/>
     <w:lsdException w:name="Unresolved Mention" w:semiHidden="1" w:unhideWhenUsed="1"/>
+    <w:lsdException w:name="Smart Link" w:semiHidden="1" w:unhideWhenUsed="1"/>
   </w:latentStyles>
   <w:style w:type="paragraph" w:default="1" w:styleId="Normal">
     <w:name w:val="Normal"/>

</xml_diff>